<commit_message>
Changed name of author from Lingling Fan to Bikash Pal
</commit_message>
<xml_diff>
--- a/Bikash_SAW_08022020_10am.docx
+++ b/Bikash_SAW_08022020_10am.docx
@@ -186,7 +186,7 @@
         <w:rPr>
           <w:u w:val="single"/>
         </w:rPr>
-        <w:t>Dr. Lingling Fan</w:t>
+        <w:t>Prof. Bikash Pal</w:t>
       </w:r>
       <w:r>
         <w:rPr>
@@ -515,21 +515,7 @@
         <w:rPr>
           <w:i/>
         </w:rPr>
-        <w:t xml:space="preserve">provide copies </w:t>
-      </w:r>
-      <w:proofErr w:type="gramStart"/>
-      <w:r>
-        <w:rPr>
-          <w:i/>
-        </w:rPr>
-        <w:t>at this time</w:t>
-      </w:r>
-      <w:proofErr w:type="gramEnd"/>
-      <w:r>
-        <w:rPr>
-          <w:i/>
-        </w:rPr>
-        <w:t xml:space="preserve">, please explain:  </w:t>
+        <w:t xml:space="preserve">provide copies at this time, please explain:  </w:t>
       </w:r>
     </w:p>
     <w:p>
@@ -1806,21 +1792,7 @@
         <w:rPr>
           <w:u w:val="single"/>
         </w:rPr>
-        <w:t xml:space="preserve"> the expertise of Dr. Shah in impedance-based stability analysis methods </w:t>
-      </w:r>
-      <w:proofErr w:type="gramStart"/>
-      <w:r>
-        <w:rPr>
-          <w:u w:val="single"/>
-        </w:rPr>
-        <w:t>in particular and</w:t>
-      </w:r>
-      <w:proofErr w:type="gramEnd"/>
-      <w:r>
-        <w:rPr>
-          <w:u w:val="single"/>
-        </w:rPr>
-        <w:t xml:space="preserve"> power system dyanmics in general, Dr. Fan has regularly invited Dr. Shah to review journal articles submitted </w:t>
+        <w:t xml:space="preserve"> the expertise of Dr. Shah in impedance-based stability analysis methods in particular and power system dyanmics in general, Dr. Fan has regularly invited Dr. Shah to review journal articles submitted </w:t>
       </w:r>
       <w:r>
         <w:rPr>
@@ -2109,19 +2081,11 @@
           <w:u w:val="single"/>
         </w:rPr>
       </w:pPr>
-      <w:proofErr w:type="gramStart"/>
-      <w:r>
-        <w:rPr>
-          <w:u w:val="single"/>
-        </w:rPr>
-        <w:t>Subsequent to</w:t>
-      </w:r>
-      <w:proofErr w:type="gramEnd"/>
-      <w:r>
-        <w:rPr>
-          <w:u w:val="single"/>
-        </w:rPr>
-        <w:t xml:space="preserve"> Dr. Shah's presentation at the Task Force meeting in 2019, </w:t>
+      <w:r>
+        <w:rPr>
+          <w:u w:val="single"/>
+        </w:rPr>
+        <w:t xml:space="preserve">Subsequent to Dr. Shah's presentation at the Task Force meeting in 2019, </w:t>
       </w:r>
       <w:r>
         <w:rPr>

</xml_diff>